<commit_message>
Modif plan de validation
</commit_message>
<xml_diff>
--- a/plan-validation/plan_validation_bonnes_pratiques.docx
+++ b/plan-validation/plan_validation_bonnes_pratiques.docx
@@ -97,15 +97,9 @@
             </w:pPr>
             <w:r>
               <w:rPr>
-                <w:rFonts w:cs="Arial"/>
-              </w:rPr>
-              <w:t>G</w:t>
-            </w:r>
-            <w:r>
-              <w:rPr>
-                <w:rFonts w:cs="Arial"/>
-              </w:rPr>
-              <w:t>ood practices</w:t>
+                <w:rFonts w:ascii="Arial" w:hAnsi="Arial" w:cs="Arial"/>
+              </w:rPr>
+              <w:t>Bonnes pratiques</w:t>
             </w:r>
           </w:p>
         </w:tc>
@@ -197,7 +191,6 @@
                 <w:lang w:val="en-US"/>
               </w:rPr>
             </w:pPr>
-            <w:proofErr w:type="spellStart"/>
             <w:r>
               <w:rPr>
                 <w:rFonts w:ascii="Arial" w:hAnsi="Arial" w:cs="Arial"/>
@@ -205,17 +198,7 @@
                 <w:szCs w:val="20"/>
                 <w:lang w:val="en-US"/>
               </w:rPr>
-              <w:t>Analyse</w:t>
-            </w:r>
-            <w:proofErr w:type="spellEnd"/>
-            <w:r>
-              <w:rPr>
-                <w:rFonts w:ascii="Arial" w:hAnsi="Arial" w:cs="Arial"/>
-                <w:sz w:val="20"/>
-                <w:szCs w:val="20"/>
-                <w:lang w:val="en-US"/>
-              </w:rPr>
-              <w:t xml:space="preserve"> et correction</w:t>
+              <w:t>Analyse et correction</w:t>
             </w:r>
           </w:p>
           <w:p>
@@ -374,38 +357,27 @@
                 <w:b/>
               </w:rPr>
             </w:pPr>
-            <w:proofErr w:type="spellStart"/>
             <w:r>
               <w:rPr>
                 <w:rFonts w:ascii="Arial" w:hAnsi="Arial" w:cs="Arial"/>
                 <w:b/>
                 <w:lang w:val="fr-FR"/>
               </w:rPr>
-              <w:t>Author</w:t>
-            </w:r>
-            <w:proofErr w:type="spellEnd"/>
+              <w:t xml:space="preserve">Author: </w:t>
+            </w:r>
             <w:r>
               <w:rPr>
                 <w:rFonts w:ascii="Arial" w:hAnsi="Arial" w:cs="Arial"/>
-                <w:b/>
-                <w:lang w:val="fr-FR"/>
+                <w:color w:val="0000FF"/>
               </w:rPr>
               <w:t xml:space="preserve"> </w:t>
             </w:r>
             <w:r>
               <w:rPr>
                 <w:rFonts w:ascii="Arial" w:hAnsi="Arial" w:cs="Arial"/>
-                <w:b/>
-                <w:lang w:val="fr-FR"/>
-              </w:rPr>
-              <w:t xml:space="preserve">:  </w:t>
-            </w:r>
-            <w:r>
-              <w:rPr>
-                <w:rFonts w:asciiTheme="minorHAnsi" w:hAnsiTheme="minorHAnsi" w:cstheme="minorHAnsi"/>
-                <w:lang w:val="fr-FR"/>
-              </w:rPr>
-              <w:t>Mamoudou</w:t>
+                <w:color w:val="0000FF"/>
+              </w:rPr>
+              <w:t>Mamoudou DJIGO</w:t>
             </w:r>
           </w:p>
         </w:tc>
@@ -436,73 +408,53 @@
                 <w:b/>
                 <w:lang w:val="fr-FR"/>
               </w:rPr>
-              <w:t xml:space="preserve">System Under </w:t>
-            </w:r>
-            <w:proofErr w:type="gramStart"/>
+              <w:t>System Under Test:</w:t>
+            </w:r>
+          </w:p>
+          <w:p>
+            <w:pPr>
+              <w:pStyle w:val="TPIVVRef"/>
+              <w:spacing w:before="0" w:after="0" w:line="240" w:lineRule="auto"/>
+              <w:rPr>
+                <w:rFonts w:ascii="Arial" w:hAnsi="Arial" w:cs="Arial"/>
+                <w:lang w:val="fr-FR"/>
+              </w:rPr>
+            </w:pPr>
+            <w:r>
+              <w:rPr>
+                <w:rFonts w:ascii="Arial" w:hAnsi="Arial" w:cs="Arial"/>
+                <w:lang w:val="fr-FR"/>
+              </w:rPr>
+              <w:t>Bonnes pratiques</w:t>
+            </w:r>
+          </w:p>
+          <w:p>
+            <w:pPr>
+              <w:pStyle w:val="TPIVVRef"/>
+              <w:spacing w:before="0" w:after="0" w:line="240" w:lineRule="auto"/>
+              <w:rPr>
+                <w:rFonts w:ascii="Arial" w:hAnsi="Arial" w:cs="Arial"/>
+                <w:lang w:val="fr-FR"/>
+              </w:rPr>
+            </w:pPr>
+          </w:p>
+          <w:p>
+            <w:pPr>
+              <w:pStyle w:val="TPIVVRef"/>
+              <w:spacing w:before="0" w:after="0" w:line="240" w:lineRule="auto"/>
+              <w:rPr>
+                <w:rFonts w:ascii="Arial" w:hAnsi="Arial" w:cs="Arial"/>
+                <w:lang w:val="fr-FR"/>
+              </w:rPr>
+            </w:pPr>
             <w:r>
               <w:rPr>
                 <w:rFonts w:ascii="Arial" w:hAnsi="Arial" w:cs="Arial"/>
                 <w:b/>
                 <w:lang w:val="fr-FR"/>
               </w:rPr>
-              <w:t>Test:</w:t>
-            </w:r>
-            <w:proofErr w:type="gramEnd"/>
-          </w:p>
-          <w:p>
-            <w:pPr>
-              <w:pStyle w:val="TPIVVRef"/>
-              <w:spacing w:before="0" w:after="0" w:line="240" w:lineRule="auto"/>
-              <w:rPr>
-                <w:rFonts w:ascii="Arial" w:hAnsi="Arial" w:cs="Arial"/>
-                <w:lang w:val="fr-FR"/>
-              </w:rPr>
-            </w:pPr>
-            <w:r>
-              <w:rPr>
-                <w:rFonts w:ascii="Arial" w:hAnsi="Arial" w:cs="Arial"/>
-                <w:lang w:val="fr-FR"/>
-              </w:rPr>
-              <w:t>Bonnes pratiques</w:t>
-            </w:r>
-          </w:p>
-          <w:p>
-            <w:pPr>
-              <w:pStyle w:val="TPIVVRef"/>
-              <w:spacing w:before="0" w:after="0" w:line="240" w:lineRule="auto"/>
-              <w:rPr>
-                <w:rFonts w:ascii="Arial" w:hAnsi="Arial" w:cs="Arial"/>
-                <w:lang w:val="fr-FR"/>
-              </w:rPr>
-            </w:pPr>
-          </w:p>
-          <w:p>
-            <w:pPr>
-              <w:pStyle w:val="TPIVVRef"/>
-              <w:spacing w:before="0" w:after="0" w:line="240" w:lineRule="auto"/>
-              <w:rPr>
-                <w:rFonts w:ascii="Arial" w:hAnsi="Arial" w:cs="Arial"/>
-                <w:lang w:val="fr-FR"/>
-              </w:rPr>
-            </w:pPr>
-            <w:r>
-              <w:rPr>
-                <w:rFonts w:ascii="Arial" w:hAnsi="Arial" w:cs="Arial"/>
-                <w:b/>
-                <w:lang w:val="fr-FR"/>
-              </w:rPr>
-              <w:t xml:space="preserve">Issue </w:t>
-            </w:r>
-            <w:proofErr w:type="gramStart"/>
-            <w:r>
-              <w:rPr>
-                <w:rFonts w:ascii="Arial" w:hAnsi="Arial" w:cs="Arial"/>
-                <w:b/>
-                <w:lang w:val="fr-FR"/>
-              </w:rPr>
-              <w:t>SUT:</w:t>
-            </w:r>
-            <w:proofErr w:type="gramEnd"/>
+              <w:t>Issue SUT:</w:t>
+            </w:r>
             <w:r>
               <w:rPr>
                 <w:rFonts w:ascii="Arial" w:hAnsi="Arial" w:cs="Arial"/>
@@ -718,7 +670,6 @@
                 <w:lang w:val="fr-FR"/>
               </w:rPr>
             </w:pPr>
-            <w:proofErr w:type="spellStart"/>
             <w:r>
               <w:rPr>
                 <w:rFonts w:cs="Arial"/>
@@ -733,16 +684,7 @@
                 <w:sz w:val="22"/>
                 <w:lang w:val="fr-FR"/>
               </w:rPr>
-              <w:t>Number</w:t>
-            </w:r>
-            <w:proofErr w:type="spellEnd"/>
-            <w:r>
-              <w:rPr>
-                <w:rFonts w:cs="Arial"/>
-                <w:sz w:val="22"/>
-                <w:lang w:val="fr-FR"/>
-              </w:rPr>
-              <w:t xml:space="preserve"> :</w:t>
+              <w:t>Number :</w:t>
             </w:r>
           </w:p>
           <w:p>
@@ -888,15 +830,13 @@
             </w:pPr>
             <w:r>
               <w:rPr>
-                <w:rFonts w:ascii="Arial" w:hAnsi="Arial" w:cs="Arial"/>
                 <w:noProof/>
-                <w:lang w:val="fr-FR" w:eastAsia="fr-FR"/>
               </w:rPr>
               <w:drawing>
-                <wp:inline distT="0" distB="0" distL="0" distR="0" wp14:anchorId="2E215FE8" wp14:editId="51691BE0">
-                  <wp:extent cx="1041400" cy="1041400"/>
-                  <wp:effectExtent l="0" t="0" r="0" b="0"/>
-                  <wp:docPr id="1" name="Image 1" descr="Fail_Pass"/>
+                <wp:inline distT="0" distB="0" distL="0" distR="0" wp14:anchorId="298C3DBC" wp14:editId="78A6F913">
+                  <wp:extent cx="1045210" cy="1045210"/>
+                  <wp:effectExtent l="0" t="0" r="2540" b="2540"/>
+                  <wp:docPr id="352371350" name="Image 1"/>
                   <wp:cNvGraphicFramePr>
                     <a:graphicFrameLocks xmlns:a="http://schemas.openxmlformats.org/drawingml/2006/main" noChangeAspect="1"/>
                   </wp:cNvGraphicFramePr>
@@ -904,7 +844,7 @@
                     <a:graphicData uri="http://schemas.openxmlformats.org/drawingml/2006/picture">
                       <pic:pic xmlns:pic="http://schemas.openxmlformats.org/drawingml/2006/picture">
                         <pic:nvPicPr>
-                          <pic:cNvPr id="0" name="Picture 1" descr="Fail_Pass"/>
+                          <pic:cNvPr id="0" name="Picture 1"/>
                           <pic:cNvPicPr>
                             <a:picLocks noChangeAspect="1" noChangeArrowheads="1"/>
                           </pic:cNvPicPr>
@@ -925,7 +865,7 @@
                         <pic:spPr bwMode="auto">
                           <a:xfrm>
                             <a:off x="0" y="0"/>
-                            <a:ext cx="1041400" cy="1041400"/>
+                            <a:ext cx="1045210" cy="1045210"/>
                           </a:xfrm>
                           <a:prstGeom prst="rect">
                             <a:avLst/>
@@ -1176,18 +1116,8 @@
                 <w:sz w:val="22"/>
                 <w:lang w:val="fr-FR"/>
               </w:rPr>
-              <w:t xml:space="preserve">Test </w:t>
-            </w:r>
-            <w:proofErr w:type="gramStart"/>
-            <w:r>
-              <w:rPr>
-                <w:rFonts w:cs="Arial"/>
-                <w:sz w:val="22"/>
-                <w:lang w:val="fr-FR"/>
-              </w:rPr>
-              <w:t>Description:</w:t>
-            </w:r>
-            <w:proofErr w:type="gramEnd"/>
+              <w:t>Test Description:</w:t>
+            </w:r>
           </w:p>
           <w:p>
             <w:pPr>
@@ -1484,7 +1414,6 @@
                 <w:lang w:val="en-GB"/>
               </w:rPr>
             </w:pPr>
-            <w:proofErr w:type="spellStart"/>
             <w:r>
               <w:rPr>
                 <w:rFonts w:ascii="Arial" w:hAnsi="Arial" w:cs="Arial"/>
@@ -1492,7 +1421,6 @@
               </w:rPr>
               <w:t>i</w:t>
             </w:r>
-            <w:proofErr w:type="spellEnd"/>
           </w:p>
         </w:tc>
         <w:tc>
@@ -1940,7 +1868,6 @@
                 <w:lang w:val="en-US"/>
               </w:rPr>
             </w:pPr>
-            <w:proofErr w:type="spellStart"/>
             <w:r>
               <w:rPr>
                 <w:rFonts w:cs="Arial"/>
@@ -1948,37 +1875,7 @@
                 <w:szCs w:val="22"/>
                 <w:lang w:val="en-US"/>
               </w:rPr>
-              <w:t>Filtre</w:t>
-            </w:r>
-            <w:proofErr w:type="spellEnd"/>
-            <w:r>
-              <w:rPr>
-                <w:rFonts w:cs="Arial"/>
-                <w:sz w:val="22"/>
-                <w:szCs w:val="22"/>
-                <w:lang w:val="en-US"/>
-              </w:rPr>
-              <w:t xml:space="preserve"> de </w:t>
-            </w:r>
-            <w:proofErr w:type="spellStart"/>
-            <w:r>
-              <w:rPr>
-                <w:rFonts w:cs="Arial"/>
-                <w:sz w:val="22"/>
-                <w:szCs w:val="22"/>
-                <w:lang w:val="en-US"/>
-              </w:rPr>
-              <w:t>visualisation</w:t>
-            </w:r>
-            <w:proofErr w:type="spellEnd"/>
-            <w:r>
-              <w:rPr>
-                <w:rFonts w:cs="Arial"/>
-                <w:sz w:val="22"/>
-                <w:szCs w:val="22"/>
-                <w:lang w:val="en-US"/>
-              </w:rPr>
-              <w:t>.</w:t>
+              <w:t>Filtre de visualisation.</w:t>
             </w:r>
           </w:p>
         </w:tc>
@@ -2160,6 +2057,7 @@
                 <w:rFonts w:ascii="Arial" w:hAnsi="Arial" w:cs="Arial"/>
                 <w:lang w:val="en-GB"/>
               </w:rPr>
+              <w:lastRenderedPageBreak/>
               <w:t>1</w:t>
             </w:r>
           </w:p>
@@ -2192,39 +2090,8 @@
                 <w:szCs w:val="22"/>
                 <w:lang w:val="en-GB"/>
               </w:rPr>
-              <w:t xml:space="preserve">Interface </w:t>
-            </w:r>
-            <w:proofErr w:type="spellStart"/>
-            <w:r>
-              <w:rPr>
-                <w:rFonts w:cs="Arial"/>
-                <w:sz w:val="22"/>
-                <w:szCs w:val="22"/>
-                <w:lang w:val="en-GB"/>
-              </w:rPr>
-              <w:t>utilisateur</w:t>
-            </w:r>
-            <w:proofErr w:type="spellEnd"/>
-            <w:r>
-              <w:rPr>
-                <w:rFonts w:cs="Arial"/>
-                <w:sz w:val="22"/>
-                <w:szCs w:val="22"/>
-                <w:lang w:val="en-GB"/>
-              </w:rPr>
-              <w:t xml:space="preserve"> / </w:t>
-            </w:r>
-            <w:proofErr w:type="spellStart"/>
-            <w:r>
-              <w:rPr>
-                <w:rFonts w:cs="Arial"/>
-                <w:sz w:val="22"/>
-                <w:szCs w:val="22"/>
-                <w:lang w:val="en-GB"/>
-              </w:rPr>
-              <w:t>administrateur</w:t>
-            </w:r>
-            <w:proofErr w:type="spellEnd"/>
+              <w:t>Interface utilisateur / administrateur</w:t>
+            </w:r>
           </w:p>
         </w:tc>
         <w:tc>
@@ -2246,7 +2113,6 @@
                 <w:lang w:val="en-GB"/>
               </w:rPr>
             </w:pPr>
-            <w:proofErr w:type="spellStart"/>
             <w:r>
               <w:rPr>
                 <w:rFonts w:cs="Arial"/>
@@ -2254,7 +2120,6 @@
               </w:rPr>
               <w:t>Respecté</w:t>
             </w:r>
-            <w:proofErr w:type="spellEnd"/>
           </w:p>
         </w:tc>
         <w:tc>
@@ -2285,18 +2150,8 @@
                 <w:sz w:val="22"/>
                 <w:lang w:val="en-GB"/>
               </w:rPr>
-              <w:t xml:space="preserve">En </w:t>
-            </w:r>
-            <w:proofErr w:type="spellStart"/>
-            <w:r>
-              <w:rPr>
-                <w:rFonts w:cs="Arial"/>
-                <w:sz w:val="22"/>
-                <w:lang w:val="en-GB"/>
-              </w:rPr>
-              <w:t>cours</w:t>
-            </w:r>
-            <w:proofErr w:type="spellEnd"/>
+              <w:t>Oui</w:t>
+            </w:r>
           </w:p>
         </w:tc>
         <w:tc>
@@ -2327,25 +2182,7 @@
                 <w:szCs w:val="22"/>
                 <w:lang w:val="en-GB"/>
               </w:rPr>
-              <w:t xml:space="preserve">Non </w:t>
-            </w:r>
-            <w:r>
-              <w:rPr>
-                <w:rFonts w:cs="Arial"/>
-                <w:sz w:val="22"/>
-                <w:szCs w:val="22"/>
-                <w:lang w:val="en-GB"/>
-              </w:rPr>
-              <w:t>f</w:t>
-            </w:r>
-            <w:r>
-              <w:rPr>
-                <w:rFonts w:cs="Arial"/>
-                <w:sz w:val="22"/>
-                <w:szCs w:val="22"/>
-                <w:lang w:val="en-GB"/>
-              </w:rPr>
-              <w:t>ait</w:t>
+              <w:t>Fait</w:t>
             </w:r>
           </w:p>
         </w:tc>
@@ -2435,7 +2272,6 @@
                 <w:lang w:val="en-GB"/>
               </w:rPr>
             </w:pPr>
-            <w:proofErr w:type="spellStart"/>
             <w:r>
               <w:rPr>
                 <w:rFonts w:cs="Arial"/>
@@ -2445,7 +2281,6 @@
               </w:rPr>
               <w:t>Respecté</w:t>
             </w:r>
-            <w:proofErr w:type="spellEnd"/>
           </w:p>
         </w:tc>
         <w:tc>
@@ -2476,18 +2311,8 @@
                 <w:sz w:val="22"/>
                 <w:lang w:val="en-GB"/>
               </w:rPr>
-              <w:t xml:space="preserve">En </w:t>
-            </w:r>
-            <w:proofErr w:type="spellStart"/>
-            <w:r>
-              <w:rPr>
-                <w:rFonts w:cs="Arial"/>
-                <w:sz w:val="22"/>
-                <w:lang w:val="en-GB"/>
-              </w:rPr>
-              <w:t>cours</w:t>
-            </w:r>
-            <w:proofErr w:type="spellEnd"/>
+              <w:t>Oui</w:t>
+            </w:r>
           </w:p>
         </w:tc>
         <w:tc>
@@ -2518,7 +2343,7 @@
                 <w:szCs w:val="22"/>
                 <w:lang w:val="en-GB"/>
               </w:rPr>
-              <w:t>Non fait</w:t>
+              <w:t>Fait</w:t>
             </w:r>
           </w:p>
         </w:tc>
@@ -2551,7 +2376,6 @@
                 <w:rFonts w:ascii="Arial" w:hAnsi="Arial" w:cs="Arial"/>
                 <w:lang w:val="en-GB"/>
               </w:rPr>
-              <w:lastRenderedPageBreak/>
               <w:t>3</w:t>
             </w:r>
           </w:p>
@@ -2577,7 +2401,6 @@
                 <w:lang w:val="en-GB"/>
               </w:rPr>
             </w:pPr>
-            <w:proofErr w:type="spellStart"/>
             <w:r>
               <w:rPr>
                 <w:rFonts w:cs="Arial"/>
@@ -2587,7 +2410,6 @@
               </w:rPr>
               <w:t>Sélections</w:t>
             </w:r>
-            <w:proofErr w:type="spellEnd"/>
           </w:p>
         </w:tc>
         <w:tc>
@@ -2611,7 +2433,6 @@
                 <w:lang w:val="en-GB"/>
               </w:rPr>
             </w:pPr>
-            <w:proofErr w:type="spellStart"/>
             <w:r>
               <w:rPr>
                 <w:rFonts w:cs="Arial"/>
@@ -2621,7 +2442,6 @@
               </w:rPr>
               <w:t>Respecté</w:t>
             </w:r>
-            <w:proofErr w:type="spellEnd"/>
           </w:p>
         </w:tc>
         <w:tc>
@@ -2652,18 +2472,8 @@
                 <w:sz w:val="22"/>
                 <w:lang w:val="en-GB"/>
               </w:rPr>
-              <w:t xml:space="preserve">En </w:t>
-            </w:r>
-            <w:proofErr w:type="spellStart"/>
-            <w:r>
-              <w:rPr>
-                <w:rFonts w:cs="Arial"/>
-                <w:sz w:val="22"/>
-                <w:lang w:val="en-GB"/>
-              </w:rPr>
-              <w:t>cours</w:t>
-            </w:r>
-            <w:proofErr w:type="spellEnd"/>
+              <w:t>Oui</w:t>
+            </w:r>
           </w:p>
         </w:tc>
         <w:tc>
@@ -2694,7 +2504,16 @@
                 <w:szCs w:val="22"/>
                 <w:lang w:val="en-GB"/>
               </w:rPr>
-              <w:t>Non fait</w:t>
+              <w:t>F</w:t>
+            </w:r>
+            <w:r>
+              <w:rPr>
+                <w:rFonts w:cs="Arial"/>
+                <w:sz w:val="22"/>
+                <w:szCs w:val="22"/>
+                <w:lang w:val="en-GB"/>
+              </w:rPr>
+              <w:t>ait</w:t>
             </w:r>
           </w:p>
         </w:tc>
@@ -2738,17 +2557,8 @@
                 <w:rFonts w:ascii="Arial" w:hAnsi="Arial" w:cs="Arial"/>
                 <w:lang w:val="en-GB"/>
               </w:rPr>
-              <w:t xml:space="preserve">Non </w:t>
-            </w:r>
-            <w:proofErr w:type="spellStart"/>
-            <w:r>
-              <w:rPr>
-                <w:rFonts w:ascii="Arial" w:hAnsi="Arial" w:cs="Arial"/>
-                <w:lang w:val="en-GB"/>
-              </w:rPr>
-              <w:t>défini</w:t>
-            </w:r>
-            <w:proofErr w:type="spellEnd"/>
+              <w:t>Non défini</w:t>
+            </w:r>
           </w:p>
         </w:tc>
         <w:tc>
@@ -5066,7 +4876,7 @@
   <w:style w:type="paragraph" w:default="1" w:styleId="Normal">
     <w:name w:val="Normal"/>
     <w:qFormat/>
-    <w:rsid w:val="00E80B37"/>
+    <w:rsid w:val="002F704D"/>
     <w:pPr>
       <w:spacing w:after="160" w:line="278" w:lineRule="auto"/>
     </w:pPr>
@@ -5237,7 +5047,7 @@
     <w:uiPriority w:val="1"/>
     <w:semiHidden/>
     <w:unhideWhenUsed/>
-    <w:rsid w:val="00E80B37"/>
+    <w:rsid w:val="002F704D"/>
   </w:style>
   <w:style w:type="table" w:default="1" w:styleId="TableauNormal">
     <w:name w:val="Normal Table"/>
@@ -5259,7 +5069,7 @@
     <w:uiPriority w:val="99"/>
     <w:semiHidden/>
     <w:unhideWhenUsed/>
-    <w:rsid w:val="00E80B37"/>
+    <w:rsid w:val="002F704D"/>
   </w:style>
   <w:style w:type="paragraph" w:styleId="Corpsdetexte">
     <w:name w:val="Body Text"/>

</xml_diff>